<commit_message>
Mise à jour du mon planning
</commit_message>
<xml_diff>
--- a/Nathan/RAPPORT_ACTIVITE_GUIGAND.docx
+++ b/Nathan/RAPPORT_ACTIVITE_GUIGAND.docx
@@ -1237,6 +1237,66 @@
       </w:pPr>
       <w:r>
         <w:t>Activités / Tâches :</w:t>
+      </w:r>
+    </w:p>
+    <w:p>
+      <w:pPr>
+        <w:pStyle w:val="Paragraphedeliste"/>
+        <w:numPr>
+          <w:ilvl w:val="0"/>
+          <w:numId w:val="3"/>
+        </w:numPr>
+      </w:pPr>
+      <w:r>
+        <w:t>Création d’un compte sur le dépôt GitHub.</w:t>
+      </w:r>
+    </w:p>
+    <w:p>
+      <w:pPr>
+        <w:pStyle w:val="Titre4"/>
+      </w:pPr>
+      <w:r>
+        <w:t>Durée : 15 min</w:t>
+      </w:r>
+    </w:p>
+    <w:p>
+      <w:pPr>
+        <w:pStyle w:val="Paragraphedeliste"/>
+        <w:numPr>
+          <w:ilvl w:val="0"/>
+          <w:numId w:val="3"/>
+        </w:numPr>
+      </w:pPr>
+      <w:r>
+        <w:t>Liaison avec le projet de groupe.</w:t>
+      </w:r>
+    </w:p>
+    <w:p>
+      <w:pPr>
+        <w:pStyle w:val="Titre4"/>
+      </w:pPr>
+      <w:r>
+        <w:t>Durée : 5 min</w:t>
+      </w:r>
+    </w:p>
+    <w:p>
+      <w:pPr>
+        <w:pStyle w:val="Paragraphedeliste"/>
+        <w:numPr>
+          <w:ilvl w:val="0"/>
+          <w:numId w:val="3"/>
+        </w:numPr>
+      </w:pPr>
+      <w:r>
+        <w:t>Clonage du dépôt en local et enrichissement en données de celui-ci (Gantt).</w:t>
+      </w:r>
+    </w:p>
+    <w:p>
+      <w:pPr>
+        <w:pStyle w:val="Titre4"/>
+      </w:pPr>
+      <w:r>
+        <w:t>Durée : 20 min</w:t>
       </w:r>
     </w:p>
     <w:p>
@@ -2877,7 +2937,7 @@
 </file>
 
 <file path=customXml/itemProps1.xml><?xml version="1.0" encoding="utf-8"?>
-<ds:datastoreItem xmlns:ds="http://schemas.openxmlformats.org/officeDocument/2006/customXml" ds:itemID="{09B8D6DD-A6B4-4A7D-8E8A-FB0571AD2C71}">
+<ds:datastoreItem xmlns:ds="http://schemas.openxmlformats.org/officeDocument/2006/customXml" ds:itemID="{2A2E4AD7-24F6-4341-AFDE-67C52B4DE629}">
   <ds:schemaRefs>
     <ds:schemaRef ds:uri="http://schemas.openxmlformats.org/officeDocument/2006/bibliography"/>
   </ds:schemaRefs>

</xml_diff>

<commit_message>
MAJ - Code, Rapport
</commit_message>
<xml_diff>
--- a/Nathan/RAPPORT_ACTIVITE_GUIGAND.docx
+++ b/Nathan/RAPPORT_ACTIVITE_GUIGAND.docx
@@ -1863,10 +1863,106 @@
     </w:p>
     <w:p>
       <w:r>
-        <w:t>Objectifs : Trouver un script qui exécute une page web locale une fois les tests de connexions des quatre adresses IP validés. Test de la correspondance et du fonctionnement des pages web en fonction du cahier des charges.</w:t>
+        <w:t xml:space="preserve">Objectifs : </w:t>
+      </w:r>
+    </w:p>
+    <w:p>
+      <w:pPr>
+        <w:pStyle w:val="Paragraphedeliste"/>
+        <w:numPr>
+          <w:ilvl w:val="0"/>
+          <w:numId w:val="6"/>
+        </w:numPr>
+      </w:pPr>
+      <w:r>
+        <w:t xml:space="preserve">Exécuter </w:t>
+      </w:r>
+      <w:r>
+        <w:t xml:space="preserve">une page web locale </w:t>
+      </w:r>
+      <w:r>
+        <w:t xml:space="preserve">à partir de l’application C++. </w:t>
+      </w:r>
+    </w:p>
+    <w:p>
+      <w:pPr>
+        <w:pStyle w:val="Paragraphedeliste"/>
+        <w:numPr>
+          <w:ilvl w:val="0"/>
+          <w:numId w:val="6"/>
+        </w:numPr>
+      </w:pPr>
+      <w:r>
+        <w:t xml:space="preserve">Exécuter cette page dès lors que </w:t>
+      </w:r>
+      <w:r>
+        <w:t xml:space="preserve">les tests de connexions des quatre adresses IP </w:t>
+      </w:r>
+      <w:r>
+        <w:t xml:space="preserve">sont </w:t>
+      </w:r>
+      <w:r>
+        <w:t xml:space="preserve">validés. </w:t>
+      </w:r>
+    </w:p>
+    <w:p>
+      <w:pPr>
+        <w:pStyle w:val="Paragraphedeliste"/>
+        <w:numPr>
+          <w:ilvl w:val="0"/>
+          <w:numId w:val="6"/>
+        </w:numPr>
+      </w:pPr>
+      <w:r>
+        <w:t>Utilisé la page web réalisée du projet (faite par les autres)</w:t>
+      </w:r>
+      <w:r>
+        <w:t>.</w:t>
+      </w:r>
+    </w:p>
+    <w:p>
+      <w:pPr>
+        <w:pStyle w:val="Paragraphedeliste"/>
+        <w:numPr>
+          <w:ilvl w:val="0"/>
+          <w:numId w:val="6"/>
+        </w:numPr>
+      </w:pPr>
+      <w:r>
+        <w:t>Créer le programme pour envoyer un message Gagné quand les tests sont tous valides.</w:t>
+      </w:r>
+    </w:p>
+    <w:p>
+      <w:pPr>
+        <w:pStyle w:val="Paragraphedeliste"/>
+        <w:numPr>
+          <w:ilvl w:val="0"/>
+          <w:numId w:val="6"/>
+        </w:numPr>
+      </w:pPr>
+      <w:r>
+        <w:t>Intégrer ce programme en C++ à notre programme en C++.</w:t>
+      </w:r>
+    </w:p>
+    <w:p>
+      <w:pPr>
+        <w:pStyle w:val="Paragraphedeliste"/>
+        <w:numPr>
+          <w:ilvl w:val="0"/>
+          <w:numId w:val="6"/>
+        </w:numPr>
+      </w:pPr>
+      <w:r>
+        <w:t xml:space="preserve">Tester l’intégralité des réalisations précédentes (avec panne </w:t>
+      </w:r>
+      <w:r>
+        <w:t xml:space="preserve">volontaire </w:t>
       </w:r>
       <w:bookmarkStart w:id="4" w:name="_GoBack"/>
       <w:bookmarkEnd w:id="4"/>
+      <w:r>
+        <w:t>et sans panne).</w:t>
+      </w:r>
     </w:p>
     <w:sectPr>
       <w:headerReference w:type="default" r:id="rId10"/>
@@ -2244,6 +2340,119 @@
     </w:lvl>
   </w:abstractNum>
   <w:abstractNum w:abstractNumId="1" w15:restartNumberingAfterBreak="0">
+    <w:nsid w:val="4FBB6F5A"/>
+    <w:multiLevelType w:val="hybridMultilevel"/>
+    <w:tmpl w:val="56C8CD20"/>
+    <w:lvl w:ilvl="0" w:tplc="040C0001">
+      <w:start w:val="1"/>
+      <w:numFmt w:val="bullet"/>
+      <w:lvlText w:val=""/>
+      <w:lvlJc w:val="left"/>
+      <w:pPr>
+        <w:ind w:left="720" w:hanging="360"/>
+      </w:pPr>
+      <w:rPr>
+        <w:rFonts w:ascii="Symbol" w:hAnsi="Symbol" w:hint="default"/>
+      </w:rPr>
+    </w:lvl>
+    <w:lvl w:ilvl="1" w:tplc="040C0003" w:tentative="1">
+      <w:start w:val="1"/>
+      <w:numFmt w:val="bullet"/>
+      <w:lvlText w:val="o"/>
+      <w:lvlJc w:val="left"/>
+      <w:pPr>
+        <w:ind w:left="1440" w:hanging="360"/>
+      </w:pPr>
+      <w:rPr>
+        <w:rFonts w:ascii="Courier New" w:hAnsi="Courier New" w:cs="Courier New" w:hint="default"/>
+      </w:rPr>
+    </w:lvl>
+    <w:lvl w:ilvl="2" w:tplc="040C0005" w:tentative="1">
+      <w:start w:val="1"/>
+      <w:numFmt w:val="bullet"/>
+      <w:lvlText w:val=""/>
+      <w:lvlJc w:val="left"/>
+      <w:pPr>
+        <w:ind w:left="2160" w:hanging="360"/>
+      </w:pPr>
+      <w:rPr>
+        <w:rFonts w:ascii="Wingdings" w:hAnsi="Wingdings" w:hint="default"/>
+      </w:rPr>
+    </w:lvl>
+    <w:lvl w:ilvl="3" w:tplc="040C0001" w:tentative="1">
+      <w:start w:val="1"/>
+      <w:numFmt w:val="bullet"/>
+      <w:lvlText w:val=""/>
+      <w:lvlJc w:val="left"/>
+      <w:pPr>
+        <w:ind w:left="2880" w:hanging="360"/>
+      </w:pPr>
+      <w:rPr>
+        <w:rFonts w:ascii="Symbol" w:hAnsi="Symbol" w:hint="default"/>
+      </w:rPr>
+    </w:lvl>
+    <w:lvl w:ilvl="4" w:tplc="040C0003" w:tentative="1">
+      <w:start w:val="1"/>
+      <w:numFmt w:val="bullet"/>
+      <w:lvlText w:val="o"/>
+      <w:lvlJc w:val="left"/>
+      <w:pPr>
+        <w:ind w:left="3600" w:hanging="360"/>
+      </w:pPr>
+      <w:rPr>
+        <w:rFonts w:ascii="Courier New" w:hAnsi="Courier New" w:cs="Courier New" w:hint="default"/>
+      </w:rPr>
+    </w:lvl>
+    <w:lvl w:ilvl="5" w:tplc="040C0005" w:tentative="1">
+      <w:start w:val="1"/>
+      <w:numFmt w:val="bullet"/>
+      <w:lvlText w:val=""/>
+      <w:lvlJc w:val="left"/>
+      <w:pPr>
+        <w:ind w:left="4320" w:hanging="360"/>
+      </w:pPr>
+      <w:rPr>
+        <w:rFonts w:ascii="Wingdings" w:hAnsi="Wingdings" w:hint="default"/>
+      </w:rPr>
+    </w:lvl>
+    <w:lvl w:ilvl="6" w:tplc="040C0001" w:tentative="1">
+      <w:start w:val="1"/>
+      <w:numFmt w:val="bullet"/>
+      <w:lvlText w:val=""/>
+      <w:lvlJc w:val="left"/>
+      <w:pPr>
+        <w:ind w:left="5040" w:hanging="360"/>
+      </w:pPr>
+      <w:rPr>
+        <w:rFonts w:ascii="Symbol" w:hAnsi="Symbol" w:hint="default"/>
+      </w:rPr>
+    </w:lvl>
+    <w:lvl w:ilvl="7" w:tplc="040C0003" w:tentative="1">
+      <w:start w:val="1"/>
+      <w:numFmt w:val="bullet"/>
+      <w:lvlText w:val="o"/>
+      <w:lvlJc w:val="left"/>
+      <w:pPr>
+        <w:ind w:left="5760" w:hanging="360"/>
+      </w:pPr>
+      <w:rPr>
+        <w:rFonts w:ascii="Courier New" w:hAnsi="Courier New" w:cs="Courier New" w:hint="default"/>
+      </w:rPr>
+    </w:lvl>
+    <w:lvl w:ilvl="8" w:tplc="040C0005" w:tentative="1">
+      <w:start w:val="1"/>
+      <w:numFmt w:val="bullet"/>
+      <w:lvlText w:val=""/>
+      <w:lvlJc w:val="left"/>
+      <w:pPr>
+        <w:ind w:left="6480" w:hanging="360"/>
+      </w:pPr>
+      <w:rPr>
+        <w:rFonts w:ascii="Wingdings" w:hAnsi="Wingdings" w:hint="default"/>
+      </w:rPr>
+    </w:lvl>
+  </w:abstractNum>
+  <w:abstractNum w:abstractNumId="2" w15:restartNumberingAfterBreak="0">
     <w:nsid w:val="570522A9"/>
     <w:multiLevelType w:val="hybridMultilevel"/>
     <w:tmpl w:val="66E26A6C"/>
@@ -2330,7 +2539,7 @@
       </w:pPr>
     </w:lvl>
   </w:abstractNum>
-  <w:abstractNum w:abstractNumId="2" w15:restartNumberingAfterBreak="0">
+  <w:abstractNum w:abstractNumId="3" w15:restartNumberingAfterBreak="0">
     <w:nsid w:val="61C4559E"/>
     <w:multiLevelType w:val="hybridMultilevel"/>
     <w:tmpl w:val="D0D2B2D4"/>
@@ -2417,7 +2626,7 @@
       </w:pPr>
     </w:lvl>
   </w:abstractNum>
-  <w:abstractNum w:abstractNumId="3" w15:restartNumberingAfterBreak="0">
+  <w:abstractNum w:abstractNumId="4" w15:restartNumberingAfterBreak="0">
     <w:nsid w:val="637C66D2"/>
     <w:multiLevelType w:val="hybridMultilevel"/>
     <w:tmpl w:val="42702D56"/>
@@ -2506,7 +2715,7 @@
       </w:pPr>
     </w:lvl>
   </w:abstractNum>
-  <w:abstractNum w:abstractNumId="4" w15:restartNumberingAfterBreak="0">
+  <w:abstractNum w:abstractNumId="5" w15:restartNumberingAfterBreak="0">
     <w:nsid w:val="7B76398C"/>
     <w:multiLevelType w:val="hybridMultilevel"/>
     <w:tmpl w:val="B87AB932"/>
@@ -2596,19 +2805,22 @@
     </w:lvl>
   </w:abstractNum>
   <w:num w:numId="1">
+    <w:abstractNumId w:val="3"/>
+  </w:num>
+  <w:num w:numId="2">
     <w:abstractNumId w:val="2"/>
   </w:num>
-  <w:num w:numId="2">
-    <w:abstractNumId w:val="1"/>
-  </w:num>
   <w:num w:numId="3">
-    <w:abstractNumId w:val="3"/>
+    <w:abstractNumId w:val="4"/>
   </w:num>
   <w:num w:numId="4">
-    <w:abstractNumId w:val="4"/>
+    <w:abstractNumId w:val="5"/>
   </w:num>
   <w:num w:numId="5">
     <w:abstractNumId w:val="0"/>
+  </w:num>
+  <w:num w:numId="6">
+    <w:abstractNumId w:val="1"/>
   </w:num>
 </w:numbering>
 </file>
@@ -3728,7 +3940,7 @@
 </file>
 
 <file path=customXml/itemProps1.xml><?xml version="1.0" encoding="utf-8"?>
-<ds:datastoreItem xmlns:ds="http://schemas.openxmlformats.org/officeDocument/2006/customXml" ds:itemID="{0E78C633-C3C8-448D-8C23-37D8EBBC9996}">
+<ds:datastoreItem xmlns:ds="http://schemas.openxmlformats.org/officeDocument/2006/customXml" ds:itemID="{917A3E87-463A-4C93-BA4C-14DF721A51A3}">
   <ds:schemaRefs>
     <ds:schemaRef ds:uri="http://schemas.openxmlformats.org/officeDocument/2006/bibliography"/>
   </ds:schemaRefs>

</xml_diff>

<commit_message>
MAJ RAPPORT & SUPPR
</commit_message>
<xml_diff>
--- a/Nathan/RAPPORT_ACTIVITE_GUIGAND.docx
+++ b/Nathan/RAPPORT_ACTIVITE_GUIGAND.docx
@@ -950,7 +950,7 @@
           <w:r>
             <w:fldChar w:fldCharType="separate"/>
           </w:r>
-          <w:hyperlink w:anchor="_Toc26438461" w:history="1">
+          <w:hyperlink w:anchor="_Toc26892483" w:history="1">
             <w:r>
               <w:rPr>
                 <w:rStyle w:val="Lienhypertexte"/>
@@ -991,7 +991,7 @@
                 <w:noProof/>
                 <w:webHidden/>
               </w:rPr>
-              <w:instrText xml:space="preserve"> PAGEREF _Toc26438461 \h </w:instrText>
+              <w:instrText xml:space="preserve"> PAGEREF _Toc26892483 \h </w:instrText>
             </w:r>
             <w:r>
               <w:rPr>
@@ -1034,7 +1034,7 @@
               <w:noProof/>
             </w:rPr>
           </w:pPr>
-          <w:hyperlink w:anchor="_Toc26438462" w:history="1">
+          <w:hyperlink w:anchor="_Toc26892484" w:history="1">
             <w:r>
               <w:rPr>
                 <w:rStyle w:val="Lienhypertexte"/>
@@ -1075,7 +1075,7 @@
                 <w:noProof/>
                 <w:webHidden/>
               </w:rPr>
-              <w:instrText xml:space="preserve"> PAGEREF _Toc26438462 \h </w:instrText>
+              <w:instrText xml:space="preserve"> PAGEREF _Toc26892484 \h </w:instrText>
             </w:r>
             <w:r>
               <w:rPr>
@@ -1118,7 +1118,7 @@
               <w:noProof/>
             </w:rPr>
           </w:pPr>
-          <w:hyperlink w:anchor="_Toc26438463" w:history="1">
+          <w:hyperlink w:anchor="_Toc26892485" w:history="1">
             <w:r>
               <w:rPr>
                 <w:rStyle w:val="Lienhypertexte"/>
@@ -1159,7 +1159,7 @@
                 <w:noProof/>
                 <w:webHidden/>
               </w:rPr>
-              <w:instrText xml:space="preserve"> PAGEREF _Toc26438463 \h </w:instrText>
+              <w:instrText xml:space="preserve"> PAGEREF _Toc26892485 \h </w:instrText>
             </w:r>
             <w:r>
               <w:rPr>
@@ -1202,7 +1202,7 @@
               <w:noProof/>
             </w:rPr>
           </w:pPr>
-          <w:hyperlink w:anchor="_Toc26438464" w:history="1">
+          <w:hyperlink w:anchor="_Toc26892486" w:history="1">
             <w:r>
               <w:rPr>
                 <w:rStyle w:val="Lienhypertexte"/>
@@ -1243,7 +1243,7 @@
                 <w:noProof/>
                 <w:webHidden/>
               </w:rPr>
-              <w:instrText xml:space="preserve"> PAGEREF _Toc26438464 \h </w:instrText>
+              <w:instrText xml:space="preserve"> PAGEREF _Toc26892486 \h </w:instrText>
             </w:r>
             <w:r>
               <w:rPr>
@@ -1286,7 +1286,7 @@
               <w:noProof/>
             </w:rPr>
           </w:pPr>
-          <w:hyperlink w:anchor="_Toc26438465" w:history="1">
+          <w:hyperlink w:anchor="_Toc26892487" w:history="1">
             <w:r>
               <w:rPr>
                 <w:rStyle w:val="Lienhypertexte"/>
@@ -1327,7 +1327,7 @@
                 <w:noProof/>
                 <w:webHidden/>
               </w:rPr>
-              <w:instrText xml:space="preserve"> PAGEREF _Toc26438465 \h </w:instrText>
+              <w:instrText xml:space="preserve"> PAGEREF _Toc26892487 \h </w:instrText>
             </w:r>
             <w:r>
               <w:rPr>
@@ -1370,7 +1370,7 @@
               <w:noProof/>
             </w:rPr>
           </w:pPr>
-          <w:hyperlink w:anchor="_Toc26438466" w:history="1">
+          <w:hyperlink w:anchor="_Toc26892488" w:history="1">
             <w:r>
               <w:rPr>
                 <w:rStyle w:val="Lienhypertexte"/>
@@ -1411,7 +1411,7 @@
                 <w:noProof/>
                 <w:webHidden/>
               </w:rPr>
-              <w:instrText xml:space="preserve"> PAGEREF _Toc26438466 \h </w:instrText>
+              <w:instrText xml:space="preserve"> PAGEREF _Toc26892488 \h </w:instrText>
             </w:r>
             <w:r>
               <w:rPr>
@@ -1454,7 +1454,7 @@
               <w:noProof/>
             </w:rPr>
           </w:pPr>
-          <w:hyperlink w:anchor="_Toc26438467" w:history="1">
+          <w:hyperlink w:anchor="_Toc26892489" w:history="1">
             <w:r>
               <w:rPr>
                 <w:rStyle w:val="Lienhypertexte"/>
@@ -1495,7 +1495,7 @@
                 <w:noProof/>
                 <w:webHidden/>
               </w:rPr>
-              <w:instrText xml:space="preserve"> PAGEREF _Toc26438467 \h </w:instrText>
+              <w:instrText xml:space="preserve"> PAGEREF _Toc26892489 \h </w:instrText>
             </w:r>
             <w:r>
               <w:rPr>
@@ -1538,7 +1538,7 @@
               <w:noProof/>
             </w:rPr>
           </w:pPr>
-          <w:hyperlink w:anchor="_Toc26438468" w:history="1">
+          <w:hyperlink w:anchor="_Toc26892490" w:history="1">
             <w:r>
               <w:rPr>
                 <w:rStyle w:val="Lienhypertexte"/>
@@ -1579,7 +1579,7 @@
                 <w:noProof/>
                 <w:webHidden/>
               </w:rPr>
-              <w:instrText xml:space="preserve"> PAGEREF _Toc26438468 \h </w:instrText>
+              <w:instrText xml:space="preserve"> PAGEREF _Toc26892490 \h </w:instrText>
             </w:r>
             <w:r>
               <w:rPr>
@@ -1600,6 +1600,342 @@
                 <w:webHidden/>
               </w:rPr>
               <w:t>5</w:t>
+            </w:r>
+            <w:r>
+              <w:rPr>
+                <w:noProof/>
+                <w:webHidden/>
+              </w:rPr>
+              <w:fldChar w:fldCharType="end"/>
+            </w:r>
+          </w:hyperlink>
+        </w:p>
+        <w:p>
+          <w:pPr>
+            <w:pStyle w:val="TM1"/>
+            <w:tabs>
+              <w:tab w:val="left" w:pos="660"/>
+              <w:tab w:val="right" w:leader="dot" w:pos="9062"/>
+            </w:tabs>
+            <w:rPr>
+              <w:rFonts w:cstheme="minorBidi"/>
+              <w:noProof/>
+            </w:rPr>
+          </w:pPr>
+          <w:hyperlink w:anchor="_Toc26892491" w:history="1">
+            <w:r>
+              <w:rPr>
+                <w:rStyle w:val="Lienhypertexte"/>
+                <w:noProof/>
+              </w:rPr>
+              <w:t>IX.</w:t>
+            </w:r>
+            <w:r>
+              <w:rPr>
+                <w:rFonts w:cstheme="minorBidi"/>
+                <w:noProof/>
+              </w:rPr>
+              <w:tab/>
+            </w:r>
+            <w:r>
+              <w:rPr>
+                <w:rStyle w:val="Lienhypertexte"/>
+                <w:noProof/>
+              </w:rPr>
+              <w:t>Le 06/12/19 :</w:t>
+            </w:r>
+            <w:r>
+              <w:rPr>
+                <w:noProof/>
+                <w:webHidden/>
+              </w:rPr>
+              <w:tab/>
+            </w:r>
+            <w:r>
+              <w:rPr>
+                <w:noProof/>
+                <w:webHidden/>
+              </w:rPr>
+              <w:fldChar w:fldCharType="begin"/>
+            </w:r>
+            <w:r>
+              <w:rPr>
+                <w:noProof/>
+                <w:webHidden/>
+              </w:rPr>
+              <w:instrText xml:space="preserve"> PAGEREF _Toc26892491 \h </w:instrText>
+            </w:r>
+            <w:r>
+              <w:rPr>
+                <w:noProof/>
+                <w:webHidden/>
+              </w:rPr>
+            </w:r>
+            <w:r>
+              <w:rPr>
+                <w:noProof/>
+                <w:webHidden/>
+              </w:rPr>
+              <w:fldChar w:fldCharType="separate"/>
+            </w:r>
+            <w:r>
+              <w:rPr>
+                <w:noProof/>
+                <w:webHidden/>
+              </w:rPr>
+              <w:t>6</w:t>
+            </w:r>
+            <w:r>
+              <w:rPr>
+                <w:noProof/>
+                <w:webHidden/>
+              </w:rPr>
+              <w:fldChar w:fldCharType="end"/>
+            </w:r>
+          </w:hyperlink>
+        </w:p>
+        <w:p>
+          <w:pPr>
+            <w:pStyle w:val="TM1"/>
+            <w:tabs>
+              <w:tab w:val="left" w:pos="440"/>
+              <w:tab w:val="right" w:leader="dot" w:pos="9062"/>
+            </w:tabs>
+            <w:rPr>
+              <w:rFonts w:cstheme="minorBidi"/>
+              <w:noProof/>
+            </w:rPr>
+          </w:pPr>
+          <w:hyperlink w:anchor="_Toc26892492" w:history="1">
+            <w:r>
+              <w:rPr>
+                <w:rStyle w:val="Lienhypertexte"/>
+                <w:noProof/>
+              </w:rPr>
+              <w:t>X.</w:t>
+            </w:r>
+            <w:r>
+              <w:rPr>
+                <w:rFonts w:cstheme="minorBidi"/>
+                <w:noProof/>
+              </w:rPr>
+              <w:tab/>
+            </w:r>
+            <w:r>
+              <w:rPr>
+                <w:rStyle w:val="Lienhypertexte"/>
+                <w:noProof/>
+              </w:rPr>
+              <w:t>Le 08/12/19 : Temps Perso</w:t>
+            </w:r>
+            <w:r>
+              <w:rPr>
+                <w:noProof/>
+                <w:webHidden/>
+              </w:rPr>
+              <w:tab/>
+            </w:r>
+            <w:r>
+              <w:rPr>
+                <w:noProof/>
+                <w:webHidden/>
+              </w:rPr>
+              <w:fldChar w:fldCharType="begin"/>
+            </w:r>
+            <w:r>
+              <w:rPr>
+                <w:noProof/>
+                <w:webHidden/>
+              </w:rPr>
+              <w:instrText xml:space="preserve"> PAGEREF _Toc26892492 \h </w:instrText>
+            </w:r>
+            <w:r>
+              <w:rPr>
+                <w:noProof/>
+                <w:webHidden/>
+              </w:rPr>
+            </w:r>
+            <w:r>
+              <w:rPr>
+                <w:noProof/>
+                <w:webHidden/>
+              </w:rPr>
+              <w:fldChar w:fldCharType="separate"/>
+            </w:r>
+            <w:r>
+              <w:rPr>
+                <w:noProof/>
+                <w:webHidden/>
+              </w:rPr>
+              <w:t>6</w:t>
+            </w:r>
+            <w:r>
+              <w:rPr>
+                <w:noProof/>
+                <w:webHidden/>
+              </w:rPr>
+              <w:fldChar w:fldCharType="end"/>
+            </w:r>
+          </w:hyperlink>
+        </w:p>
+        <w:p>
+          <w:pPr>
+            <w:pStyle w:val="TM1"/>
+            <w:tabs>
+              <w:tab w:val="left" w:pos="660"/>
+              <w:tab w:val="right" w:leader="dot" w:pos="9062"/>
+            </w:tabs>
+            <w:rPr>
+              <w:rFonts w:cstheme="minorBidi"/>
+              <w:noProof/>
+            </w:rPr>
+          </w:pPr>
+          <w:hyperlink w:anchor="_Toc26892493" w:history="1">
+            <w:r>
+              <w:rPr>
+                <w:rStyle w:val="Lienhypertexte"/>
+                <w:noProof/>
+              </w:rPr>
+              <w:t>XI.</w:t>
+            </w:r>
+            <w:r>
+              <w:rPr>
+                <w:rFonts w:cstheme="minorBidi"/>
+                <w:noProof/>
+              </w:rPr>
+              <w:tab/>
+            </w:r>
+            <w:r>
+              <w:rPr>
+                <w:rStyle w:val="Lienhypertexte"/>
+                <w:noProof/>
+              </w:rPr>
+              <w:t>Le 09/12/19 : Temps Perso :</w:t>
+            </w:r>
+            <w:r>
+              <w:rPr>
+                <w:noProof/>
+                <w:webHidden/>
+              </w:rPr>
+              <w:tab/>
+            </w:r>
+            <w:r>
+              <w:rPr>
+                <w:noProof/>
+                <w:webHidden/>
+              </w:rPr>
+              <w:fldChar w:fldCharType="begin"/>
+            </w:r>
+            <w:r>
+              <w:rPr>
+                <w:noProof/>
+                <w:webHidden/>
+              </w:rPr>
+              <w:instrText xml:space="preserve"> PAGEREF _Toc26892493 \h </w:instrText>
+            </w:r>
+            <w:r>
+              <w:rPr>
+                <w:noProof/>
+                <w:webHidden/>
+              </w:rPr>
+            </w:r>
+            <w:r>
+              <w:rPr>
+                <w:noProof/>
+                <w:webHidden/>
+              </w:rPr>
+              <w:fldChar w:fldCharType="separate"/>
+            </w:r>
+            <w:r>
+              <w:rPr>
+                <w:noProof/>
+                <w:webHidden/>
+              </w:rPr>
+              <w:t>6</w:t>
+            </w:r>
+            <w:r>
+              <w:rPr>
+                <w:noProof/>
+                <w:webHidden/>
+              </w:rPr>
+              <w:fldChar w:fldCharType="end"/>
+            </w:r>
+          </w:hyperlink>
+        </w:p>
+        <w:p>
+          <w:pPr>
+            <w:pStyle w:val="TM1"/>
+            <w:tabs>
+              <w:tab w:val="left" w:pos="660"/>
+              <w:tab w:val="right" w:leader="dot" w:pos="9062"/>
+            </w:tabs>
+            <w:rPr>
+              <w:rFonts w:cstheme="minorBidi"/>
+              <w:noProof/>
+            </w:rPr>
+          </w:pPr>
+          <w:hyperlink w:anchor="_Toc26892494" w:history="1">
+            <w:r>
+              <w:rPr>
+                <w:rStyle w:val="Lienhypertexte"/>
+                <w:noProof/>
+              </w:rPr>
+              <w:t>XII.</w:t>
+            </w:r>
+            <w:r>
+              <w:rPr>
+                <w:rFonts w:cstheme="minorBidi"/>
+                <w:noProof/>
+              </w:rPr>
+              <w:tab/>
+            </w:r>
+            <w:r>
+              <w:rPr>
+                <w:rStyle w:val="Lienhypertexte"/>
+                <w:noProof/>
+              </w:rPr>
+              <w:t>Le 10/12/19 : Temps Perso</w:t>
+            </w:r>
+            <w:r>
+              <w:rPr>
+                <w:noProof/>
+                <w:webHidden/>
+              </w:rPr>
+              <w:tab/>
+            </w:r>
+            <w:r>
+              <w:rPr>
+                <w:noProof/>
+                <w:webHidden/>
+              </w:rPr>
+              <w:fldChar w:fldCharType="begin"/>
+            </w:r>
+            <w:r>
+              <w:rPr>
+                <w:noProof/>
+                <w:webHidden/>
+              </w:rPr>
+              <w:instrText xml:space="preserve"> PAGEREF _Toc26892494 \h </w:instrText>
+            </w:r>
+            <w:r>
+              <w:rPr>
+                <w:noProof/>
+                <w:webHidden/>
+              </w:rPr>
+            </w:r>
+            <w:r>
+              <w:rPr>
+                <w:noProof/>
+                <w:webHidden/>
+              </w:rPr>
+              <w:fldChar w:fldCharType="separate"/>
+            </w:r>
+            <w:r>
+              <w:rPr>
+                <w:noProof/>
+                <w:webHidden/>
+              </w:rPr>
+              <w:t>6</w:t>
             </w:r>
             <w:r>
               <w:rPr>
@@ -1760,38 +2096,19 @@
           <w:tab w:val="left" w:pos="2301"/>
         </w:tabs>
       </w:pPr>
-    </w:p>
-    <w:p>
-      <w:pPr>
-        <w:tabs>
-          <w:tab w:val="left" w:pos="2301"/>
-        </w:tabs>
-      </w:pPr>
-    </w:p>
-    <w:p>
-      <w:pPr>
-        <w:tabs>
-          <w:tab w:val="left" w:pos="2301"/>
-        </w:tabs>
-      </w:pPr>
-    </w:p>
-    <w:p>
-      <w:pPr>
-        <w:tabs>
-          <w:tab w:val="left" w:pos="2301"/>
-        </w:tabs>
-      </w:pPr>
+      <w:bookmarkStart w:id="0" w:name="_GoBack"/>
+      <w:bookmarkEnd w:id="0"/>
     </w:p>
     <w:p>
       <w:pPr>
         <w:pStyle w:val="Titre1"/>
       </w:pPr>
-      <w:bookmarkStart w:id="0" w:name="_Toc26438461"/>
+      <w:bookmarkStart w:id="1" w:name="_Toc26892483"/>
       <w:r>
         <w:lastRenderedPageBreak/>
         <w:t>Le 18/10/19 :</w:t>
       </w:r>
-      <w:bookmarkEnd w:id="0"/>
+      <w:bookmarkEnd w:id="1"/>
     </w:p>
     <w:p>
       <w:pPr>
@@ -1938,11 +2255,11 @@
       <w:pPr>
         <w:pStyle w:val="Titre1"/>
       </w:pPr>
-      <w:bookmarkStart w:id="1" w:name="_Toc26438462"/>
+      <w:bookmarkStart w:id="2" w:name="_Toc26892484"/>
       <w:r>
         <w:t>Le 08/11/19 :</w:t>
       </w:r>
-      <w:bookmarkEnd w:id="1"/>
+      <w:bookmarkEnd w:id="2"/>
     </w:p>
     <w:p>
       <w:pPr>
@@ -2063,14 +2380,14 @@
       <w:pPr>
         <w:pStyle w:val="Titre1"/>
       </w:pPr>
-      <w:bookmarkStart w:id="2" w:name="_Toc26438463"/>
+      <w:bookmarkStart w:id="3" w:name="_Toc26892485"/>
       <w:r>
         <w:t>Le 10/11/19 :</w:t>
       </w:r>
       <w:r>
         <w:t xml:space="preserve"> Temps Perso</w:t>
       </w:r>
-      <w:bookmarkEnd w:id="2"/>
+      <w:bookmarkEnd w:id="3"/>
     </w:p>
     <w:p>
       <w:pPr>
@@ -2101,12 +2418,12 @@
       <w:pPr>
         <w:pStyle w:val="Titre1"/>
       </w:pPr>
-      <w:bookmarkStart w:id="3" w:name="_Toc26438464"/>
+      <w:bookmarkStart w:id="4" w:name="_Toc26892486"/>
       <w:r>
         <w:lastRenderedPageBreak/>
         <w:t>Le 15/11/19 :</w:t>
       </w:r>
-      <w:bookmarkEnd w:id="3"/>
+      <w:bookmarkEnd w:id="4"/>
     </w:p>
     <w:p>
       <w:pPr>
@@ -2163,11 +2480,11 @@
       <w:pPr>
         <w:pStyle w:val="Titre1"/>
       </w:pPr>
-      <w:bookmarkStart w:id="4" w:name="_Toc26438465"/>
+      <w:bookmarkStart w:id="5" w:name="_Toc26892487"/>
       <w:r>
         <w:t>Le 22/11/19 :</w:t>
       </w:r>
-      <w:bookmarkEnd w:id="4"/>
+      <w:bookmarkEnd w:id="5"/>
     </w:p>
     <w:p>
       <w:r>
@@ -2342,11 +2659,11 @@
       <w:pPr>
         <w:pStyle w:val="Titre1"/>
       </w:pPr>
-      <w:bookmarkStart w:id="5" w:name="_Toc26438466"/>
+      <w:bookmarkStart w:id="6" w:name="_Toc26892488"/>
       <w:r>
         <w:t>Le 29/11/19 :</w:t>
       </w:r>
-      <w:bookmarkEnd w:id="5"/>
+      <w:bookmarkEnd w:id="6"/>
     </w:p>
     <w:p>
       <w:pPr>
@@ -2464,11 +2781,11 @@
       <w:pPr>
         <w:pStyle w:val="Titre1"/>
       </w:pPr>
-      <w:bookmarkStart w:id="6" w:name="_Toc26438467"/>
+      <w:bookmarkStart w:id="7" w:name="_Toc26892489"/>
       <w:r>
         <w:t>Le 04/12/19 : Temps Perso</w:t>
       </w:r>
-      <w:bookmarkEnd w:id="6"/>
+      <w:bookmarkEnd w:id="7"/>
       <w:r>
         <w:t xml:space="preserve"> </w:t>
       </w:r>
@@ -2543,11 +2860,11 @@
       <w:pPr>
         <w:pStyle w:val="Titre1"/>
       </w:pPr>
-      <w:bookmarkStart w:id="7" w:name="_Toc26438468"/>
+      <w:bookmarkStart w:id="8" w:name="_Toc26892490"/>
       <w:r>
         <w:t>Le 05/12/19 : Temps Perso</w:t>
       </w:r>
-      <w:bookmarkEnd w:id="7"/>
+      <w:bookmarkEnd w:id="8"/>
       <w:r>
         <w:t xml:space="preserve"> </w:t>
       </w:r>
@@ -2620,15 +2937,7 @@
       </w:r>
       <w:proofErr w:type="spellEnd"/>
       <w:r>
-        <w:t xml:space="preserve"> </w:t>
-      </w:r>
-      <w:proofErr w:type="gramStart"/>
-      <w:r>
-        <w:t>suite à</w:t>
-      </w:r>
-      <w:proofErr w:type="gramEnd"/>
-      <w:r>
-        <w:t xml:space="preserve"> la coupure de la connexion durant un téléchargement du système. Tentative de résolution de celui-ci.</w:t>
+        <w:t xml:space="preserve"> suite à la coupure de la connexion durant un téléchargement du système. Tentative de résolution de celui-ci.</w:t>
       </w:r>
     </w:p>
     <w:p>
@@ -2737,10 +3046,12 @@
       <w:pPr>
         <w:pStyle w:val="Titre1"/>
       </w:pPr>
+      <w:bookmarkStart w:id="9" w:name="_Toc26892491"/>
       <w:r>
         <w:lastRenderedPageBreak/>
         <w:t>Le 06/12/19 :</w:t>
       </w:r>
+      <w:bookmarkEnd w:id="9"/>
     </w:p>
     <w:p>
       <w:pPr>
@@ -2922,9 +3233,11 @@
       <w:pPr>
         <w:pStyle w:val="Titre1"/>
       </w:pPr>
+      <w:bookmarkStart w:id="10" w:name="_Toc26892492"/>
       <w:r>
         <w:t>Le 08/12/19 : Temps Perso</w:t>
       </w:r>
+      <w:bookmarkEnd w:id="10"/>
       <w:r>
         <w:tab/>
       </w:r>
@@ -2945,18 +3258,100 @@
       <w:r>
         <w:t>Asterisk</w:t>
       </w:r>
-      <w:bookmarkStart w:id="8" w:name="_GoBack"/>
-      <w:bookmarkEnd w:id="8"/>
       <w:proofErr w:type="spellEnd"/>
     </w:p>
     <w:p>
       <w:pPr>
         <w:pStyle w:val="Titre4"/>
+        <w:pBdr>
+          <w:bottom w:val="single" w:sz="6" w:space="1" w:color="auto"/>
+        </w:pBdr>
       </w:pPr>
       <w:r>
         <w:t>Durée : 2h</w:t>
       </w:r>
     </w:p>
+    <w:p>
+      <w:pPr>
+        <w:pStyle w:val="Titre1"/>
+      </w:pPr>
+      <w:bookmarkStart w:id="11" w:name="_Toc26892493"/>
+      <w:r>
+        <w:t>Le 09/12/19 : Temps Perso :</w:t>
+      </w:r>
+      <w:bookmarkEnd w:id="11"/>
+    </w:p>
+    <w:p>
+      <w:pPr>
+        <w:pStyle w:val="Titre3"/>
+      </w:pPr>
+      <w:r>
+        <w:t>Activités / Tâches :</w:t>
+      </w:r>
+    </w:p>
+    <w:p>
+      <w:r>
+        <w:t>1 – Mise à jour du cahier de recette, gestion globale du temps du projet pour finir dans les temps.</w:t>
+      </w:r>
+    </w:p>
+    <w:p>
+      <w:pPr>
+        <w:pStyle w:val="Titre4"/>
+      </w:pPr>
+      <w:r>
+        <w:t>Durée : 1h</w:t>
+      </w:r>
+    </w:p>
+    <w:p>
+      <w:pPr>
+        <w:pStyle w:val="Titre1"/>
+      </w:pPr>
+      <w:bookmarkStart w:id="12" w:name="_Toc26892494"/>
+      <w:r>
+        <w:t>Le 10/12/19 : Temps Perso</w:t>
+      </w:r>
+      <w:bookmarkEnd w:id="12"/>
+    </w:p>
+    <w:p>
+      <w:pPr>
+        <w:pStyle w:val="Titre3"/>
+      </w:pPr>
+      <w:r>
+        <w:t>Activités / Tâches :</w:t>
+      </w:r>
+    </w:p>
+    <w:p>
+      <w:r>
+        <w:t>1- Poursuite du cahier de recette.</w:t>
+      </w:r>
+    </w:p>
+    <w:p>
+      <w:pPr>
+        <w:pStyle w:val="Titre4"/>
+      </w:pPr>
+      <w:r>
+        <w:t>Durée : 30 min</w:t>
+      </w:r>
+    </w:p>
+    <w:p>
+      <w:r>
+        <w:t xml:space="preserve">2 – Poursuite de l’extension par </w:t>
+      </w:r>
+      <w:proofErr w:type="spellStart"/>
+      <w:r>
+        <w:t>Asterisk</w:t>
+      </w:r>
+      <w:proofErr w:type="spellEnd"/>
+    </w:p>
+    <w:p>
+      <w:pPr>
+        <w:pStyle w:val="Titre4"/>
+      </w:pPr>
+      <w:r>
+        <w:t>Durée : 1h30 min</w:t>
+      </w:r>
+    </w:p>
+    <w:p/>
     <w:sectPr>
       <w:headerReference w:type="default" r:id="rId10"/>
       <w:footerReference w:type="default" r:id="rId11"/>
@@ -3009,11 +3404,9 @@
     <w:pPr>
       <w:pStyle w:val="Pieddepage"/>
     </w:pPr>
-    <w:proofErr w:type="gramStart"/>
     <w:r>
-      <w:t>T.HOURDIN</w:t>
+      <w:t>Projet Enigme du Switch PO</w:t>
     </w:r>
-    <w:proofErr w:type="gramEnd"/>
     <w:r>
       <w:tab/>
     </w:r>
@@ -3040,7 +3433,7 @@
         <w:i/>
         <w:noProof/>
       </w:rPr>
-      <w:t>09/12/2019</w:t>
+      <w:t>10/12/2019</w:t>
     </w:r>
     <w:r>
       <w:rPr>
@@ -3227,7 +3620,19 @@
       <w:rPr>
         <w:b/>
       </w:rPr>
-      <w:t>SN1-B</w:t>
+      <w:t>SN</w:t>
+    </w:r>
+    <w:r>
+      <w:rPr>
+        <w:b/>
+      </w:rPr>
+      <w:t>2</w:t>
+    </w:r>
+    <w:r>
+      <w:rPr>
+        <w:b/>
+      </w:rPr>
+      <w:t>-B</w:t>
     </w:r>
   </w:p>
   <w:p>
@@ -5048,7 +5453,7 @@
 </file>
 
 <file path=customXml/itemProps1.xml><?xml version="1.0" encoding="utf-8"?>
-<ds:datastoreItem xmlns:ds="http://schemas.openxmlformats.org/officeDocument/2006/customXml" ds:itemID="{30EA31FE-5A07-44CF-96D5-3C102DB4A6CA}">
+<ds:datastoreItem xmlns:ds="http://schemas.openxmlformats.org/officeDocument/2006/customXml" ds:itemID="{155817E7-652D-43DE-87DB-11916E33543D}">
   <ds:schemaRefs>
     <ds:schemaRef ds:uri="http://schemas.openxmlformats.org/officeDocument/2006/bibliography"/>
   </ds:schemaRefs>

</xml_diff>